<commit_message>
Added command for ssh cloning.
</commit_message>
<xml_diff>
--- a/List of Commands.docx
+++ b/List of Commands.docx
@@ -62,7 +62,13 @@
         </w:rPr>
       </w:pPr>
       <w:r>
-        <w:t xml:space="preserve">Cloning – </w:t>
+        <w:t>Cloning</w:t>
+      </w:r>
+      <w:r>
+        <w:t xml:space="preserve"> (latter is for SSH)</w:t>
+      </w:r>
+      <w:r>
+        <w:t xml:space="preserve"> – </w:t>
       </w:r>
       <w:proofErr w:type="spellStart"/>
       <w:r>
@@ -76,8 +82,65 @@
         <w:rPr>
           <w:color w:val="FF0000"/>
         </w:rPr>
-        <w:t xml:space="preserve"> clone https://github.com/newtjj/JankyKrugs.git</w:t>
-      </w:r>
+        <w:t xml:space="preserve"> clone </w:t>
+      </w:r>
+      <w:r>
+        <w:rPr>
+          <w:color w:val="FF0000"/>
+        </w:rPr>
+        <w:t>https://github.com/newtjj/JankyKrugs.git</w:t>
+      </w:r>
+      <w:r>
+        <w:rPr>
+          <w:color w:val="FF0000"/>
+        </w:rPr>
+        <w:t xml:space="preserve"> </w:t>
+      </w:r>
+      <w:r>
+        <w:t>-or-</w:t>
+      </w:r>
+      <w:r>
+        <w:rPr>
+          <w:color w:val="FF0000"/>
+        </w:rPr>
+        <w:t xml:space="preserve"> </w:t>
+      </w:r>
+      <w:proofErr w:type="spellStart"/>
+      <w:r>
+        <w:rPr>
+          <w:color w:val="FF0000"/>
+        </w:rPr>
+        <w:t>git</w:t>
+      </w:r>
+      <w:proofErr w:type="spellEnd"/>
+      <w:r>
+        <w:rPr>
+          <w:color w:val="FF0000"/>
+        </w:rPr>
+        <w:t xml:space="preserve"> clone </w:t>
+      </w:r>
+      <w:proofErr w:type="spellStart"/>
+      <w:r>
+        <w:rPr>
+          <w:color w:val="FF0000"/>
+        </w:rPr>
+        <w:t>git@github.com:newtjj</w:t>
+      </w:r>
+      <w:proofErr w:type="spellEnd"/>
+      <w:r>
+        <w:rPr>
+          <w:color w:val="FF0000"/>
+        </w:rPr>
+        <w:t>/</w:t>
+      </w:r>
+      <w:proofErr w:type="spellStart"/>
+      <w:r>
+        <w:rPr>
+          <w:color w:val="FF0000"/>
+        </w:rPr>
+        <w:t>JankyKrugs.git</w:t>
+      </w:r>
+      <w:proofErr w:type="spellEnd"/>
     </w:p>
     <w:p>
       <w:r>
@@ -127,7 +190,15 @@
         <w:rPr>
           <w:color w:val="FF0000"/>
         </w:rPr>
-        <w:t xml:space="preserve"> commit -am “This is your commit.”</w:t>
+        <w:t xml:space="preserve"> commit -am “This is your comm</w:t>
+      </w:r>
+      <w:bookmarkStart w:id="0" w:name="_GoBack"/>
+      <w:bookmarkEnd w:id="0"/>
+      <w:r>
+        <w:rPr>
+          <w:color w:val="FF0000"/>
+        </w:rPr>
+        <w:t>it.”</w:t>
       </w:r>
     </w:p>
     <w:p>
@@ -148,8 +219,6 @@
         </w:rPr>
         <w:t xml:space="preserve"> push</w:t>
       </w:r>
-      <w:bookmarkStart w:id="0" w:name="_GoBack"/>
-      <w:bookmarkEnd w:id="0"/>
     </w:p>
     <w:p>
       <w:r>

</xml_diff>